<commit_message>
Mas info Waldorf y PDF de proyecto educativo Cordoba, #Muebles niñ@s
#Todo lo que tenés que saber sobre los colegios Waldorf (Compartido por Fernando)...
#PROYECTO EDUCATIVO
DE CENTRO
ASOCIACIÓN WALDORF CÓRDOBA (Compartido por Nataly)
#Pin compartido por Nataly sobre muebles para niñ@s.
</commit_message>
<xml_diff>
--- a/Anexos Metodología Waldorf.docx
+++ b/Anexos Metodología Waldorf.docx
@@ -3,22 +3,18 @@
 <w:document xmlns:wpc="http://schemas.microsoft.com/office/word/2010/wordprocessingCanvas" xmlns:cx="http://schemas.microsoft.com/office/drawing/2014/chartex" xmlns:cx1="http://schemas.microsoft.com/office/drawing/2015/9/8/chartex" xmlns:cx2="http://schemas.microsoft.com/office/drawing/2015/10/21/chartex" xmlns:cx3="http://schemas.microsoft.com/office/drawing/2016/5/9/chartex" xmlns:cx4="http://schemas.microsoft.com/office/drawing/2016/5/10/chartex" xmlns:cx5="http://schemas.microsoft.com/office/drawing/2016/5/11/chartex" xmlns:cx6="http://schemas.microsoft.com/office/drawing/2016/5/12/chartex" xmlns:cx7="http://schemas.microsoft.com/office/drawing/2016/5/13/chartex" xmlns:cx8="http://schemas.microsoft.com/office/drawing/2016/5/14/chartex" xmlns:mc="http://schemas.openxmlformats.org/markup-compatibility/2006" xmlns:aink="http://schemas.microsoft.com/office/drawing/2016/ink" xmlns:am3d="http://schemas.microsoft.com/office/drawing/2017/model3d" xmlns:o="urn:schemas-microsoft-com:office:office" xmlns:r="http://schemas.openxmlformats.org/officeDocument/2006/relationships" xmlns:m="http://schemas.openxmlformats.org/officeDocument/2006/math" xmlns:v="urn:schemas-microsoft-com:vml" xmlns:wp14="http://schemas.microsoft.com/office/word/2010/wordprocessingDrawing" xmlns:wp="http://schemas.openxmlformats.org/drawingml/2006/wordprocessingDrawing" xmlns:w10="urn:schemas-microsoft-com:office:word" xmlns:w="http://schemas.openxmlformats.org/wordprocessingml/2006/main" xmlns:w14="http://schemas.microsoft.com/office/word/2010/wordml" xmlns:w15="http://schemas.microsoft.com/office/word/2012/wordml" xmlns:w16cid="http://schemas.microsoft.com/office/word/2016/wordml/cid" xmlns:w16se="http://schemas.microsoft.com/office/word/2015/wordml/symex" xmlns:wpg="http://schemas.microsoft.com/office/word/2010/wordprocessingGroup" xmlns:wpi="http://schemas.microsoft.com/office/word/2010/wordprocessingInk" xmlns:wne="http://schemas.microsoft.com/office/word/2006/wordml" xmlns:wps="http://schemas.microsoft.com/office/word/2010/wordprocessingShape" mc:Ignorable="w14 w15 w16se w16cid wp14">
   <w:body>
     <w:p>
-      <w:bookmarkStart w:id="0" w:name="_GoBack"/>
       <w:r>
         <w:t>Cordial saludo a Todos.</w:t>
       </w:r>
     </w:p>
-    <w:bookmarkEnd w:id="0"/>
     <w:p/>
     <w:p>
       <w:r>
-        <w:t xml:space="preserve">En este documento encontrara diferentes bibliografías que remiten a la teoría y práctica de la metodología </w:t>
+        <w:t>En este documento encontrara diferentes bibliografías que remiten a la teoría y práctica de la metodología Waldor</w:t>
       </w:r>
-      <w:proofErr w:type="spellStart"/>
       <w:r>
-        <w:t>Waldorg</w:t>
+        <w:t>f</w:t>
       </w:r>
-      <w:proofErr w:type="spellEnd"/>
       <w:r>
         <w:t>.</w:t>
       </w:r>
@@ -52,6 +48,187 @@
       </w:hyperlink>
     </w:p>
     <w:p/>
+    <w:p>
+      <w:pPr>
+        <w:spacing w:after="0" w:line="240" w:lineRule="auto"/>
+        <w:jc w:val="center"/>
+        <w:textAlignment w:val="baseline"/>
+        <w:outlineLvl w:val="0"/>
+        <w:rPr>
+          <w:rFonts w:ascii="Times New Roman" w:eastAsia="Times New Roman" w:hAnsi="Times New Roman" w:cs="Times New Roman"/>
+          <w:b/>
+          <w:bCs/>
+          <w:color w:val="000000"/>
+          <w:kern w:val="36"/>
+          <w:sz w:val="34"/>
+          <w:szCs w:val="34"/>
+          <w:u w:val="single"/>
+          <w:lang w:eastAsia="es-CO"/>
+        </w:rPr>
+      </w:pPr>
+      <w:r>
+        <w:rPr>
+          <w:rFonts w:ascii="Times New Roman" w:eastAsia="Times New Roman" w:hAnsi="Times New Roman" w:cs="Times New Roman"/>
+          <w:b/>
+          <w:bCs/>
+          <w:color w:val="000000"/>
+          <w:kern w:val="36"/>
+          <w:sz w:val="34"/>
+          <w:szCs w:val="34"/>
+          <w:u w:val="single"/>
+          <w:lang w:eastAsia="es-CO"/>
+        </w:rPr>
+        <w:t xml:space="preserve">Todo lo que </w:t>
+      </w:r>
+      <w:proofErr w:type="spellStart"/>
+      <w:r>
+        <w:rPr>
+          <w:rFonts w:ascii="Times New Roman" w:eastAsia="Times New Roman" w:hAnsi="Times New Roman" w:cs="Times New Roman"/>
+          <w:b/>
+          <w:bCs/>
+          <w:color w:val="000000"/>
+          <w:kern w:val="36"/>
+          <w:sz w:val="34"/>
+          <w:szCs w:val="34"/>
+          <w:u w:val="single"/>
+          <w:lang w:eastAsia="es-CO"/>
+        </w:rPr>
+        <w:t>tenés</w:t>
+      </w:r>
+      <w:proofErr w:type="spellEnd"/>
+      <w:r>
+        <w:rPr>
+          <w:rFonts w:ascii="Times New Roman" w:eastAsia="Times New Roman" w:hAnsi="Times New Roman" w:cs="Times New Roman"/>
+          <w:b/>
+          <w:bCs/>
+          <w:color w:val="000000"/>
+          <w:kern w:val="36"/>
+          <w:sz w:val="34"/>
+          <w:szCs w:val="34"/>
+          <w:u w:val="single"/>
+          <w:lang w:eastAsia="es-CO"/>
+        </w:rPr>
+        <w:t xml:space="preserve"> que saber sobre los colegios Waldorf</w:t>
+      </w:r>
+    </w:p>
+    <w:p/>
+    <w:p>
+      <w:hyperlink r:id="rId5" w:history="1">
+        <w:r>
+          <w:rPr>
+            <w:rStyle w:val="Hipervnculo"/>
+          </w:rPr>
+          <w:t>http://rouge.perfil.com/2019-11-11-131679-todo-lo-que-tenes-que-saber-sobre-los-colegios-waldorf/</w:t>
+        </w:r>
+      </w:hyperlink>
+    </w:p>
+    <w:p/>
+    <w:p>
+      <w:pPr>
+        <w:jc w:val="center"/>
+        <w:rPr>
+          <w:b/>
+          <w:bCs/>
+          <w:sz w:val="30"/>
+          <w:szCs w:val="30"/>
+          <w:u w:val="single"/>
+        </w:rPr>
+      </w:pPr>
+      <w:r>
+        <w:rPr>
+          <w:b/>
+          <w:bCs/>
+          <w:sz w:val="30"/>
+          <w:szCs w:val="30"/>
+          <w:u w:val="single"/>
+        </w:rPr>
+        <w:t>PROYECTO EDUCATIVO DE CENTRO ASOCIACIÓN WALDORF CÓRDOBA</w:t>
+      </w:r>
+    </w:p>
+    <w:p>
+      <w:pPr>
+        <w:jc w:val="center"/>
+        <w:rPr>
+          <w:b/>
+          <w:bCs/>
+          <w:u w:val="single"/>
+        </w:rPr>
+      </w:pPr>
+      <w:hyperlink r:id="rId6" w:history="1">
+        <w:r>
+          <w:rPr>
+            <w:rStyle w:val="Hipervnculo"/>
+            <w:b/>
+            <w:bCs/>
+          </w:rPr>
+          <w:t>PEC-Waldorf-Córdoba.pdf</w:t>
+        </w:r>
+      </w:hyperlink>
+    </w:p>
+    <w:p>
+      <w:pPr>
+        <w:jc w:val="center"/>
+        <w:rPr>
+          <w:b/>
+          <w:bCs/>
+          <w:u w:val="single"/>
+        </w:rPr>
+      </w:pPr>
+    </w:p>
+    <w:p>
+      <w:pPr>
+        <w:jc w:val="center"/>
+        <w:rPr>
+          <w:b/>
+          <w:bCs/>
+          <w:sz w:val="30"/>
+          <w:szCs w:val="30"/>
+          <w:u w:val="single"/>
+        </w:rPr>
+      </w:pPr>
+      <w:r>
+        <w:rPr>
+          <w:b/>
+          <w:bCs/>
+          <w:sz w:val="30"/>
+          <w:szCs w:val="30"/>
+          <w:u w:val="single"/>
+        </w:rPr>
+        <w:t>PIN DE SUGERENCIA PARA MUEBLES INFANTILES</w:t>
+      </w:r>
+    </w:p>
+    <w:p>
+      <w:pPr>
+        <w:jc w:val="center"/>
+        <w:rPr>
+          <w:b/>
+          <w:bCs/>
+          <w:u w:val="single"/>
+        </w:rPr>
+      </w:pPr>
+      <w:hyperlink r:id="rId7" w:history="1">
+        <w:r>
+          <w:rPr>
+            <w:rStyle w:val="Hipervnculo"/>
+            <w:b/>
+            <w:bCs/>
+          </w:rPr>
+          <w:t>https://www.google.com/imgres?imgurl=https%3A%2F%2Fi.pinimg.com%2Foriginals%2F68%2F74%2F16%2F687416f39be919c1086aff717c9b324e.png&amp;imgrefurl=https%3A%2F%2Fwww.pinterest.ca%2Fpin%2F168322104807079030%2F&amp;tbnid=zeQ8ebIeiafLJM&amp;vet=1&amp;docid=xjJFVC2i_ehSLM&amp;w=750&amp;h=1000&amp;itg=1&amp;q=mobiliario%20pedagogia%20waldorf&amp;source=sh%2Fx%2Fim</w:t>
+        </w:r>
+      </w:hyperlink>
+    </w:p>
+    <w:p>
+      <w:pPr>
+        <w:jc w:val="center"/>
+        <w:rPr>
+          <w:b/>
+          <w:bCs/>
+          <w:u w:val="single"/>
+        </w:rPr>
+      </w:pPr>
+      <w:bookmarkStart w:id="0" w:name="_GoBack"/>
+      <w:bookmarkEnd w:id="0"/>
+    </w:p>
     <w:sectPr>
       <w:pgSz w:w="12240" w:h="15840"/>
       <w:pgMar w:top="1417" w:right="1701" w:bottom="1417" w:left="1701" w:header="708" w:footer="708" w:gutter="0"/>
@@ -79,7 +256,7 @@
       </w:pPr>
     </w:pPrDefault>
   </w:docDefaults>
-  <w:latentStyles w:defLockedState="0" w:defUIPriority="99" w:defSemiHidden="0" w:defUnhideWhenUsed="0" w:defQFormat="0" w:count="377">
+  <w:latentStyles w:defLockedState="0" w:defUIPriority="99" w:defSemiHidden="0" w:defUnhideWhenUsed="0" w:defQFormat="0" w:count="376">
     <w:lsdException w:name="Normal" w:uiPriority="0" w:qFormat="1"/>
     <w:lsdException w:name="heading 1" w:uiPriority="9" w:qFormat="1"/>
     <w:lsdException w:name="heading 2" w:semiHidden="1" w:uiPriority="9" w:unhideWhenUsed="1" w:qFormat="1"/>
@@ -185,6 +362,7 @@
     <w:lsdException w:name="HTML Sample" w:semiHidden="1" w:unhideWhenUsed="1"/>
     <w:lsdException w:name="HTML Typewriter" w:semiHidden="1" w:unhideWhenUsed="1"/>
     <w:lsdException w:name="HTML Variable" w:semiHidden="1" w:unhideWhenUsed="1"/>
+    <w:lsdException w:name="Normal Table" w:semiHidden="1" w:unhideWhenUsed="1"/>
     <w:lsdException w:name="annotation subject" w:semiHidden="1" w:unhideWhenUsed="1"/>
     <w:lsdException w:name="No List" w:semiHidden="1" w:unhideWhenUsed="1"/>
     <w:lsdException w:name="Outline List 1" w:semiHidden="1" w:unhideWhenUsed="1"/>
@@ -230,9 +408,11 @@
     <w:lsdException w:name="Table Subtle 1" w:semiHidden="1" w:unhideWhenUsed="1"/>
     <w:lsdException w:name="Table Subtle 2" w:semiHidden="1" w:unhideWhenUsed="1"/>
     <w:lsdException w:name="Table Web 1" w:semiHidden="1" w:unhideWhenUsed="1"/>
+    <w:lsdException w:name="Table Web 2" w:semiHidden="1" w:unhideWhenUsed="1"/>
     <w:lsdException w:name="Table Web 3" w:semiHidden="1" w:unhideWhenUsed="1"/>
     <w:lsdException w:name="Balloon Text" w:semiHidden="1" w:unhideWhenUsed="1"/>
     <w:lsdException w:name="Table Grid" w:uiPriority="39"/>
+    <w:lsdException w:name="Table Theme" w:semiHidden="1" w:unhideWhenUsed="1"/>
     <w:lsdException w:name="Placeholder Text" w:semiHidden="1"/>
     <w:lsdException w:name="No Spacing" w:uiPriority="1" w:qFormat="1"/>
     <w:lsdException w:name="Light Shading" w:uiPriority="60"/>
@@ -453,11 +633,31 @@
     <w:lsdException w:name="Hashtag" w:semiHidden="1" w:unhideWhenUsed="1"/>
     <w:lsdException w:name="Unresolved Mention" w:semiHidden="1" w:unhideWhenUsed="1"/>
     <w:lsdException w:name="Smart Link" w:semiHidden="1" w:unhideWhenUsed="1"/>
-    <w:lsdException w:name="Smart Link Error" w:semiHidden="1" w:unhideWhenUsed="1"/>
   </w:latentStyles>
   <w:style w:type="paragraph" w:default="1" w:styleId="Normal">
     <w:name w:val="Normal"/>
     <w:qFormat/>
+  </w:style>
+  <w:style w:type="paragraph" w:styleId="Ttulo1">
+    <w:name w:val="heading 1"/>
+    <w:basedOn w:val="Normal"/>
+    <w:link w:val="Ttulo1Car"/>
+    <w:uiPriority w:val="9"/>
+    <w:qFormat/>
+    <w:rsid w:val="00891B1A"/>
+    <w:pPr>
+      <w:spacing w:before="100" w:beforeAutospacing="1" w:after="100" w:afterAutospacing="1" w:line="240" w:lineRule="auto"/>
+      <w:outlineLvl w:val="0"/>
+    </w:pPr>
+    <w:rPr>
+      <w:rFonts w:ascii="Times New Roman" w:eastAsia="Times New Roman" w:hAnsi="Times New Roman" w:cs="Times New Roman"/>
+      <w:b/>
+      <w:bCs/>
+      <w:kern w:val="36"/>
+      <w:sz w:val="48"/>
+      <w:szCs w:val="48"/>
+      <w:lang w:eastAsia="es-CO"/>
+    </w:rPr>
   </w:style>
   <w:style w:type="character" w:default="1" w:styleId="Fuentedeprrafopredeter">
     <w:name w:val="Default Paragraph Font"/>
@@ -507,6 +707,22 @@
     <w:rPr>
       <w:color w:val="605E5C"/>
       <w:shd w:val="clear" w:color="auto" w:fill="E1DFDD"/>
+    </w:rPr>
+  </w:style>
+  <w:style w:type="character" w:customStyle="1" w:styleId="Ttulo1Car">
+    <w:name w:val="Título 1 Car"/>
+    <w:basedOn w:val="Fuentedeprrafopredeter"/>
+    <w:link w:val="Ttulo1"/>
+    <w:uiPriority w:val="9"/>
+    <w:rsid w:val="00891B1A"/>
+    <w:rPr>
+      <w:rFonts w:ascii="Times New Roman" w:eastAsia="Times New Roman" w:hAnsi="Times New Roman" w:cs="Times New Roman"/>
+      <w:b/>
+      <w:bCs/>
+      <w:kern w:val="36"/>
+      <w:sz w:val="48"/>
+      <w:szCs w:val="48"/>
+      <w:lang w:eastAsia="es-CO"/>
     </w:rPr>
   </w:style>
 </w:styles>

</xml_diff>